<commit_message>
add desktop continue report
</commit_message>
<xml_diff>
--- a/app/temp/protocol_0.docx
+++ b/app/temp/protocol_0.docx
@@ -313,7 +313,7 @@
                 <w:highlight w:val="yellow"/>
                 <w:lang w:val="en-US" w:eastAsia="ar-SA"/>
               </w:rPr>
-              <w:t xml:space="preserve">Приозёрное ЛПУМГ, КЦ – 1МГ «Уренгой - Ужгород»</w:t>
+              <w:t xml:space="preserve">Правохеттинское ЛПУМГ, КЦ – 4МГ «Ямбург – Елец 1»</w:t>
             </w:r>
           </w:p>
         </w:tc>
@@ -486,7 +486,7 @@
                 <w:highlight w:val="yellow"/>
                 <w:lang w:val="en-US" w:eastAsia="ar-SA"/>
               </w:rPr>
-              <w:t xml:space="preserve">Фильтр высокого давления, зав. № F500/1, рег. № 75</w:t>
+              <w:t xml:space="preserve">Пылеуловитель зав. № 46301, рег. № 727</w:t>
             </w:r>
           </w:p>
         </w:tc>
@@ -649,7 +649,7 @@
                 <w:highlight w:val="yellow"/>
                 <w:lang w:val="en-US" w:eastAsia="ar-SA"/>
               </w:rPr>
-              <w:t xml:space="preserve">136033</w:t>
+              <w:t xml:space="preserve">135783</w:t>
             </w:r>
           </w:p>
         </w:tc>
@@ -836,7 +836,7 @@
           <w:szCs w:val="24"/>
           <w:highlight w:val="yellow"/>
         </w:rPr>
-        <w:t xml:space="preserve">05.06.2022</w:t>
+        <w:t xml:space="preserve">18.06.2022</w:t>
       </w:r>
       <w:r>
         <w:rPr>
@@ -1270,7 +1270,23 @@
         <w:ind w:firstLine="709"/>
       </w:pPr>
       <w:r>
-        <w:t>На момент проведения контроля освещенность составляет не менее 500 лк, шероховатость поверхности объекта контроля не более Rz 80.</w:t>
+        <w:t xml:space="preserve">На момент проведения контроля освещенность составляет не менее 500 </w:t>
+      </w:r>
+      <w:proofErr w:type="spellStart"/>
+      <w:r>
+        <w:t>лк</w:t>
+      </w:r>
+      <w:proofErr w:type="spellEnd"/>
+      <w:r>
+        <w:t xml:space="preserve">, шероховатость поверхности объекта контроля не более </w:t>
+      </w:r>
+      <w:proofErr w:type="spellStart"/>
+      <w:r>
+        <w:t>Rz</w:t>
+      </w:r>
+      <w:proofErr w:type="spellEnd"/>
+      <w:r>
+        <w:t xml:space="preserve"> 80.</w:t>
       </w:r>
     </w:p>
     <w:p>
@@ -1284,7 +1300,15 @@
       </w:r>
       <w:r>
         <w:br/>
-        <w:t>значения. Отклонение от прямолинейности образующих обечаек не превышают максимально допустимых значений, определённых требованиями ФНиП «</w:t>
+        <w:t xml:space="preserve">значения. Отклонение от прямолинейности образующих обечаек не превышают максимально допустимых значений, определённых требованиями </w:t>
+      </w:r>
+      <w:proofErr w:type="spellStart"/>
+      <w:r>
+        <w:t>ФНиП</w:t>
+      </w:r>
+      <w:proofErr w:type="spellEnd"/>
+      <w:r>
+        <w:t xml:space="preserve"> «</w:t>
       </w:r>
       <w:r>
         <w:rPr>
@@ -1399,6 +1423,7 @@
               <w:suppressAutoHyphens/>
               <w:jc w:val="center"/>
             </w:pPr>
+            <w:proofErr w:type="spellStart"/>
             <w:r>
               <w:rPr>
                 <w:lang w:val="en-US"/>
@@ -1412,6 +1437,7 @@
               </w:rPr>
               <w:t>max</w:t>
             </w:r>
+            <w:proofErr w:type="spellEnd"/>
           </w:p>
         </w:tc>
         <w:tc>
@@ -1426,6 +1452,7 @@
               <w:suppressAutoHyphens/>
               <w:jc w:val="center"/>
             </w:pPr>
+            <w:proofErr w:type="spellStart"/>
             <w:r>
               <w:rPr>
                 <w:lang w:val="en-US"/>
@@ -1439,6 +1466,7 @@
               </w:rPr>
               <w:t>min</w:t>
             </w:r>
+            <w:proofErr w:type="spellEnd"/>
           </w:p>
         </w:tc>
         <w:tc>
@@ -1748,7 +1776,7 @@
                 <w:color w:val="000000" w:themeColor="text1"/>
                 <w:highlight w:val="yellow"/>
               </w:rPr>
-              <w:t xml:space="preserve">Квалификационное удостоверение 0058-0006, действительно до 24.09.2021</w:t>
+              <w:t xml:space="preserve">Квалификационное удостоверение НОАП-0042-2534, действительно до 01.03.2023</w:t>
             </w:r>
           </w:p>
         </w:tc>
@@ -1770,7 +1798,7 @@
                 <w:highlight w:val="yellow"/>
                 <w:lang w:val="en-US"/>
               </w:rPr>
-              <w:t xml:space="preserve">И.А. Авдеев</w:t>
+              <w:t xml:space="preserve">И.Т. Ахияруллин</w:t>
             </w:r>
           </w:p>
         </w:tc>
@@ -1814,18 +1842,20 @@
       <w:bookmarkStart w:id="17" w:name="_Toc493840087"/>
       <w:bookmarkStart w:id="18" w:name="_Toc493856719"/>
       <w:bookmarkStart w:id="19" w:name="_Toc493858124"/>
-      <w:bookmarkStart w:id="20" w:name="_GoBack"/>
       <w:bookmarkEnd w:id="14"/>
       <w:bookmarkEnd w:id="15"/>
       <w:bookmarkEnd w:id="16"/>
       <w:bookmarkEnd w:id="17"/>
       <w:bookmarkEnd w:id="18"/>
       <w:bookmarkEnd w:id="19"/>
-      <w:bookmarkEnd w:id="20"/>
     </w:p>
     <w:sectPr>
-      <w:headerReference w:type="default" r:id="rId8"/>
-      <w:footerReference w:type="default" r:id="rId9"/>
+      <w:headerReference w:type="even" r:id="rId8"/>
+      <w:headerReference w:type="default" r:id="rId9"/>
+      <w:footerReference w:type="even" r:id="rId10"/>
+      <w:footerReference w:type="default" r:id="rId11"/>
+      <w:headerReference w:type="first" r:id="rId12"/>
+      <w:footerReference w:type="first" r:id="rId13"/>
       <w:pgSz w:w="11906" w:h="16838"/>
       <w:pgMar w:top="1134" w:right="567" w:bottom="1134" w:left="1418" w:header="709" w:footer="709" w:gutter="0"/>
       <w:cols w:space="708"/>
@@ -1859,9 +1889,29 @@
   <w:p>
     <w:pPr>
       <w:pStyle w:val="a5"/>
+    </w:pPr>
+  </w:p>
+</w:ftr>
+</file>
+
+<file path=word/footer2.xml><?xml version="1.0" encoding="utf-8"?>
+<w:ftr xmlns:wpc="http://schemas.microsoft.com/office/word/2010/wordprocessingCanvas" xmlns:cx="http://schemas.microsoft.com/office/drawing/2014/chartex" xmlns:cx1="http://schemas.microsoft.com/office/drawing/2015/9/8/chartex" xmlns:mc="http://schemas.openxmlformats.org/markup-compatibility/2006" xmlns:o="urn:schemas-microsoft-com:office:office" xmlns:r="http://schemas.openxmlformats.org/officeDocument/2006/relationships" xmlns:m="http://schemas.openxmlformats.org/officeDocument/2006/math" xmlns:v="urn:schemas-microsoft-com:vml" xmlns:wp14="http://schemas.microsoft.com/office/word/2010/wordprocessingDrawing" xmlns:wp="http://schemas.openxmlformats.org/drawingml/2006/wordprocessingDrawing" xmlns:w10="urn:schemas-microsoft-com:office:word" xmlns:w="http://schemas.openxmlformats.org/wordprocessingml/2006/main" xmlns:w14="http://schemas.microsoft.com/office/word/2010/wordml" xmlns:w15="http://schemas.microsoft.com/office/word/2012/wordml" xmlns:w16se="http://schemas.microsoft.com/office/word/2015/wordml/symex" xmlns:wpg="http://schemas.microsoft.com/office/word/2010/wordprocessingGroup" xmlns:wpi="http://schemas.microsoft.com/office/word/2010/wordprocessingInk" xmlns:wne="http://schemas.microsoft.com/office/word/2006/wordml" xmlns:wps="http://schemas.microsoft.com/office/word/2010/wordprocessingShape" mc:Ignorable="w14 w15 w16se wp14">
+  <w:p>
+    <w:pPr>
+      <w:pStyle w:val="a5"/>
       <w:jc w:val="right"/>
     </w:pPr>
   </w:p>
+  <w:p>
+    <w:pPr>
+      <w:pStyle w:val="a5"/>
+    </w:pPr>
+  </w:p>
+</w:ftr>
+</file>
+
+<file path=word/footer3.xml><?xml version="1.0" encoding="utf-8"?>
+<w:ftr xmlns:wpc="http://schemas.microsoft.com/office/word/2010/wordprocessingCanvas" xmlns:cx="http://schemas.microsoft.com/office/drawing/2014/chartex" xmlns:cx1="http://schemas.microsoft.com/office/drawing/2015/9/8/chartex" xmlns:mc="http://schemas.openxmlformats.org/markup-compatibility/2006" xmlns:o="urn:schemas-microsoft-com:office:office" xmlns:r="http://schemas.openxmlformats.org/officeDocument/2006/relationships" xmlns:m="http://schemas.openxmlformats.org/officeDocument/2006/math" xmlns:v="urn:schemas-microsoft-com:vml" xmlns:wp14="http://schemas.microsoft.com/office/word/2010/wordprocessingDrawing" xmlns:wp="http://schemas.openxmlformats.org/drawingml/2006/wordprocessingDrawing" xmlns:w10="urn:schemas-microsoft-com:office:word" xmlns:w="http://schemas.openxmlformats.org/wordprocessingml/2006/main" xmlns:w14="http://schemas.microsoft.com/office/word/2010/wordml" xmlns:w15="http://schemas.microsoft.com/office/word/2012/wordml" xmlns:w16se="http://schemas.microsoft.com/office/word/2015/wordml/symex" xmlns:wpg="http://schemas.microsoft.com/office/word/2010/wordprocessingGroup" xmlns:wpi="http://schemas.microsoft.com/office/word/2010/wordprocessingInk" xmlns:wne="http://schemas.microsoft.com/office/word/2006/wordml" xmlns:wps="http://schemas.microsoft.com/office/word/2010/wordprocessingShape" mc:Ignorable="w14 w15 w16se wp14">
   <w:p>
     <w:pPr>
       <w:pStyle w:val="a5"/>
@@ -1890,6 +1940,16 @@
 </file>
 
 <file path=word/header1.xml><?xml version="1.0" encoding="utf-8"?>
+<w:hdr xmlns:wpc="http://schemas.microsoft.com/office/word/2010/wordprocessingCanvas" xmlns:cx="http://schemas.microsoft.com/office/drawing/2014/chartex" xmlns:cx1="http://schemas.microsoft.com/office/drawing/2015/9/8/chartex" xmlns:mc="http://schemas.openxmlformats.org/markup-compatibility/2006" xmlns:o="urn:schemas-microsoft-com:office:office" xmlns:r="http://schemas.openxmlformats.org/officeDocument/2006/relationships" xmlns:m="http://schemas.openxmlformats.org/officeDocument/2006/math" xmlns:v="urn:schemas-microsoft-com:vml" xmlns:wp14="http://schemas.microsoft.com/office/word/2010/wordprocessingDrawing" xmlns:wp="http://schemas.openxmlformats.org/drawingml/2006/wordprocessingDrawing" xmlns:w10="urn:schemas-microsoft-com:office:word" xmlns:w="http://schemas.openxmlformats.org/wordprocessingml/2006/main" xmlns:w14="http://schemas.microsoft.com/office/word/2010/wordml" xmlns:w15="http://schemas.microsoft.com/office/word/2012/wordml" xmlns:w16se="http://schemas.microsoft.com/office/word/2015/wordml/symex" xmlns:wpg="http://schemas.microsoft.com/office/word/2010/wordprocessingGroup" xmlns:wpi="http://schemas.microsoft.com/office/word/2010/wordprocessingInk" xmlns:wne="http://schemas.microsoft.com/office/word/2006/wordml" xmlns:wps="http://schemas.microsoft.com/office/word/2010/wordprocessingShape" mc:Ignorable="w14 w15 w16se wp14">
+  <w:p>
+    <w:pPr>
+      <w:pStyle w:val="a3"/>
+    </w:pPr>
+  </w:p>
+</w:hdr>
+</file>
+
+<file path=word/header2.xml><?xml version="1.0" encoding="utf-8"?>
 <w:hdr xmlns:wpc="http://schemas.microsoft.com/office/word/2010/wordprocessingCanvas" xmlns:cx="http://schemas.microsoft.com/office/drawing/2014/chartex" xmlns:cx1="http://schemas.microsoft.com/office/drawing/2015/9/8/chartex" xmlns:mc="http://schemas.openxmlformats.org/markup-compatibility/2006" xmlns:o="urn:schemas-microsoft-com:office:office" xmlns:r="http://schemas.openxmlformats.org/officeDocument/2006/relationships" xmlns:m="http://schemas.openxmlformats.org/officeDocument/2006/math" xmlns:v="urn:schemas-microsoft-com:vml" xmlns:wp14="http://schemas.microsoft.com/office/word/2010/wordprocessingDrawing" xmlns:wp="http://schemas.openxmlformats.org/drawingml/2006/wordprocessingDrawing" xmlns:w10="urn:schemas-microsoft-com:office:word" xmlns:w="http://schemas.openxmlformats.org/wordprocessingml/2006/main" xmlns:w14="http://schemas.microsoft.com/office/word/2010/wordml" xmlns:w15="http://schemas.microsoft.com/office/word/2012/wordml" xmlns:w16se="http://schemas.microsoft.com/office/word/2015/wordml/symex" xmlns:wpg="http://schemas.microsoft.com/office/word/2010/wordprocessingGroup" xmlns:wpi="http://schemas.microsoft.com/office/word/2010/wordprocessingInk" xmlns:wne="http://schemas.microsoft.com/office/word/2006/wordml" xmlns:wps="http://schemas.microsoft.com/office/word/2010/wordprocessingShape" mc:Ignorable="w14 w15 w16se wp14">
   <w:tbl>
     <w:tblPr>
@@ -1917,25 +1977,17 @@
             <w:jc w:val="center"/>
             <w:rPr>
               <w:sz w:val="20"/>
+              <w:highlight w:val="yellow"/>
+              <w:lang w:val="en-US"/>
             </w:rPr>
           </w:pPr>
           <w:r>
             <w:rPr>
               <w:sz w:val="20"/>
+              <w:highlight w:val="yellow"/>
+              <w:lang w:val="en-US"/>
             </w:rPr>
-            <w:t>ООО «</w:t>
-          </w:r>
-          <w:r>
-            <w:rPr>
-              <w:sz w:val="20"/>
-            </w:rPr>
-            <w:t>Энергоэксперт</w:t>
-          </w:r>
-          <w:r>
-            <w:rPr>
-              <w:sz w:val="20"/>
-            </w:rPr>
-            <w:t>»</w:t>
+            <w:t xml:space="preserve">ООО «НИИПГАЗА»</w:t>
           </w:r>
         </w:p>
       </w:tc>
@@ -1950,18 +2002,33 @@
             <w:jc w:val="center"/>
             <w:rPr>
               <w:sz w:val="20"/>
+              <w:lang w:val="en-US"/>
             </w:rPr>
           </w:pPr>
           <w:r>
             <w:rPr>
               <w:sz w:val="20"/>
+              <w:highlight w:val="yellow"/>
+              <w:lang w:val="en-US"/>
             </w:rPr>
-            <w:t>№ ТО-ЭЭ-СРД-0324.08-2021</w:t>
+            <w:t xml:space="preserve">№ ТО-ЭЭ-СРД-0324.08-2021</w:t>
           </w:r>
+          <w:bookmarkStart w:id="20" w:name="_GoBack"/>
+          <w:bookmarkEnd w:id="20"/>
         </w:p>
       </w:tc>
     </w:tr>
   </w:tbl>
+  <w:p>
+    <w:pPr>
+      <w:pStyle w:val="a3"/>
+    </w:pPr>
+  </w:p>
+</w:hdr>
+</file>
+
+<file path=word/header3.xml><?xml version="1.0" encoding="utf-8"?>
+<w:hdr xmlns:wpc="http://schemas.microsoft.com/office/word/2010/wordprocessingCanvas" xmlns:cx="http://schemas.microsoft.com/office/drawing/2014/chartex" xmlns:cx1="http://schemas.microsoft.com/office/drawing/2015/9/8/chartex" xmlns:mc="http://schemas.openxmlformats.org/markup-compatibility/2006" xmlns:o="urn:schemas-microsoft-com:office:office" xmlns:r="http://schemas.openxmlformats.org/officeDocument/2006/relationships" xmlns:m="http://schemas.openxmlformats.org/officeDocument/2006/math" xmlns:v="urn:schemas-microsoft-com:vml" xmlns:wp14="http://schemas.microsoft.com/office/word/2010/wordprocessingDrawing" xmlns:wp="http://schemas.openxmlformats.org/drawingml/2006/wordprocessingDrawing" xmlns:w10="urn:schemas-microsoft-com:office:word" xmlns:w="http://schemas.openxmlformats.org/wordprocessingml/2006/main" xmlns:w14="http://schemas.microsoft.com/office/word/2010/wordml" xmlns:w15="http://schemas.microsoft.com/office/word/2012/wordml" xmlns:w16se="http://schemas.microsoft.com/office/word/2015/wordml/symex" xmlns:wpg="http://schemas.microsoft.com/office/word/2010/wordprocessingGroup" xmlns:wpi="http://schemas.microsoft.com/office/word/2010/wordprocessingInk" xmlns:wne="http://schemas.microsoft.com/office/word/2006/wordml" xmlns:wps="http://schemas.microsoft.com/office/word/2010/wordprocessingShape" mc:Ignorable="w14 w15 w16se wp14">
   <w:p>
     <w:pPr>
       <w:pStyle w:val="a3"/>
@@ -7998,7 +8065,7 @@
 </file>
 
 <file path=customXml/itemProps1.xml><?xml version="1.0" encoding="utf-8"?>
-<ds:datastoreItem xmlns:ds="http://schemas.openxmlformats.org/officeDocument/2006/customXml" ds:itemID="{7F41999E-4468-4B48-8515-4A8A2469EE39}">
+<ds:datastoreItem xmlns:ds="http://schemas.openxmlformats.org/officeDocument/2006/customXml" ds:itemID="{4B9A0BB0-9157-4C18-9CFD-E09894E59C16}">
   <ds:schemaRefs>
     <ds:schemaRef ds:uri="http://schemas.openxmlformats.org/officeDocument/2006/bibliography"/>
   </ds:schemaRefs>

</xml_diff>